<commit_message>
Central fed. dist 17-18
</commit_message>
<xml_diff>
--- a/reports/Расчёт демографических компонент (метод передвижки).docx
+++ b/reports/Расчёт демографических компонент (метод передвижки).docx
@@ -1260,8 +1260,6 @@
         </w:rPr>
         <w:t xml:space="preserve">). </w:t>
       </w:r>
-      <w:bookmarkStart w:id="0" w:name="_GoBack"/>
-      <w:bookmarkEnd w:id="0"/>
     </w:p>
     <w:p>
       <w:pPr>
@@ -1281,7 +1279,7 @@
           <w:szCs w:val="26"/>
         </w:rPr>
         <w:pict>
-          <v:shape id="_x0000_i1030" type="#_x0000_t75" style="width:369pt;height:207.75pt">
+          <v:shape id="_x0000_i1026" type="#_x0000_t75" style="width:369pt;height:207.75pt">
             <v:imagedata r:id="rId7" o:title="Снимок"/>
           </v:shape>
         </w:pict>
@@ -2285,7 +2283,23 @@
           <w:sz w:val="26"/>
           <w:szCs w:val="26"/>
         </w:rPr>
-        <w:t xml:space="preserve"> за 2013 год, которые включены в входной файл </w:t>
+        <w:t xml:space="preserve"> за 20</w:t>
+      </w:r>
+      <w:r>
+        <w:rPr>
+          <w:rFonts w:ascii="Times New Roman" w:hAnsi="Times New Roman" w:cs="Times New Roman"/>
+          <w:sz w:val="26"/>
+          <w:szCs w:val="26"/>
+        </w:rPr>
+        <w:t>22</w:t>
+      </w:r>
+      <w:r>
+        <w:rPr>
+          <w:rFonts w:ascii="Times New Roman" w:hAnsi="Times New Roman" w:cs="Times New Roman"/>
+          <w:sz w:val="26"/>
+          <w:szCs w:val="26"/>
+        </w:rPr>
+        <w:t xml:space="preserve"> год, которые включены в входной файл </w:t>
       </w:r>
       <w:proofErr w:type="spellStart"/>
       <w:r>
@@ -2323,6 +2337,8 @@
         </w:rPr>
         <w:t xml:space="preserve">. </w:t>
       </w:r>
+      <w:bookmarkStart w:id="0" w:name="_GoBack"/>
+      <w:bookmarkEnd w:id="0"/>
     </w:p>
     <w:p>
       <w:pPr>
@@ -4350,7 +4366,7 @@
 </file>
 
 <file path=customXml/itemProps1.xml><?xml version="1.0" encoding="utf-8"?>
-<ds:datastoreItem xmlns:ds="http://schemas.openxmlformats.org/officeDocument/2006/customXml" ds:itemID="{77F57A10-D875-4C94-8534-A9A532B6FC1F}">
+<ds:datastoreItem xmlns:ds="http://schemas.openxmlformats.org/officeDocument/2006/customXml" ds:itemID="{90604F55-9993-4AFF-9DDA-7F57BC885E81}">
   <ds:schemaRefs>
     <ds:schemaRef ds:uri="http://schemas.openxmlformats.org/officeDocument/2006/bibliography"/>
   </ds:schemaRefs>

</xml_diff>